<commit_message>
Ejercicios subidos y documentacion
</commit_message>
<xml_diff>
--- a/Conceptos basicos.docx
+++ b/Conceptos basicos.docx
@@ -149,13 +149,13 @@
           <w:r>
             <w:fldChar w:fldCharType="separate"/>
           </w:r>
-          <w:hyperlink w:anchor="_Toc58918134" w:history="1">
+          <w:hyperlink w:anchor="_Toc59016595" w:history="1">
             <w:r>
               <w:rPr>
                 <w:rStyle w:val="Hipervnculo"/>
                 <w:noProof/>
               </w:rPr>
-              <w:t>Conceptos basicos</w:t>
+              <w:t>Conceptos básicos</w:t>
             </w:r>
             <w:r>
               <w:rPr>
@@ -176,7 +176,7 @@
                 <w:noProof/>
                 <w:webHidden/>
               </w:rPr>
-              <w:instrText xml:space="preserve"> PAGEREF _Toc58918134 \h </w:instrText>
+              <w:instrText xml:space="preserve"> PAGEREF _Toc59016595 \h </w:instrText>
             </w:r>
             <w:r>
               <w:rPr>
@@ -197,6 +197,627 @@
                 <w:webHidden/>
               </w:rPr>
               <w:t>3</w:t>
+            </w:r>
+            <w:r>
+              <w:rPr>
+                <w:noProof/>
+                <w:webHidden/>
+              </w:rPr>
+              <w:fldChar w:fldCharType="end"/>
+            </w:r>
+          </w:hyperlink>
+        </w:p>
+        <w:p>
+          <w:pPr>
+            <w:pStyle w:val="TDC1"/>
+            <w:tabs>
+              <w:tab w:val="right" w:leader="dot" w:pos="8494"/>
+            </w:tabs>
+            <w:rPr>
+              <w:rFonts w:cstheme="minorBidi"/>
+              <w:noProof/>
+            </w:rPr>
+          </w:pPr>
+          <w:hyperlink w:anchor="_Toc59016596" w:history="1">
+            <w:r>
+              <w:rPr>
+                <w:rStyle w:val="Hipervnculo"/>
+                <w:noProof/>
+              </w:rPr>
+              <w:t>Atributos de carácter general</w:t>
+            </w:r>
+            <w:r>
+              <w:rPr>
+                <w:noProof/>
+                <w:webHidden/>
+              </w:rPr>
+              <w:tab/>
+            </w:r>
+            <w:r>
+              <w:rPr>
+                <w:noProof/>
+                <w:webHidden/>
+              </w:rPr>
+              <w:fldChar w:fldCharType="begin"/>
+            </w:r>
+            <w:r>
+              <w:rPr>
+                <w:noProof/>
+                <w:webHidden/>
+              </w:rPr>
+              <w:instrText xml:space="preserve"> PAGEREF _Toc59016596 \h </w:instrText>
+            </w:r>
+            <w:r>
+              <w:rPr>
+                <w:noProof/>
+                <w:webHidden/>
+              </w:rPr>
+            </w:r>
+            <w:r>
+              <w:rPr>
+                <w:noProof/>
+                <w:webHidden/>
+              </w:rPr>
+              <w:fldChar w:fldCharType="separate"/>
+            </w:r>
+            <w:r>
+              <w:rPr>
+                <w:noProof/>
+                <w:webHidden/>
+              </w:rPr>
+              <w:t>4</w:t>
+            </w:r>
+            <w:r>
+              <w:rPr>
+                <w:noProof/>
+                <w:webHidden/>
+              </w:rPr>
+              <w:fldChar w:fldCharType="end"/>
+            </w:r>
+          </w:hyperlink>
+        </w:p>
+        <w:p>
+          <w:pPr>
+            <w:pStyle w:val="TDC1"/>
+            <w:tabs>
+              <w:tab w:val="right" w:leader="dot" w:pos="8494"/>
+            </w:tabs>
+            <w:rPr>
+              <w:rFonts w:cstheme="minorBidi"/>
+              <w:noProof/>
+            </w:rPr>
+          </w:pPr>
+          <w:hyperlink w:anchor="_Toc59016597" w:history="1">
+            <w:r>
+              <w:rPr>
+                <w:rStyle w:val="Hipervnculo"/>
+                <w:noProof/>
+              </w:rPr>
+              <w:t>Style. Propiedades.</w:t>
+            </w:r>
+            <w:r>
+              <w:rPr>
+                <w:noProof/>
+                <w:webHidden/>
+              </w:rPr>
+              <w:tab/>
+            </w:r>
+            <w:r>
+              <w:rPr>
+                <w:noProof/>
+                <w:webHidden/>
+              </w:rPr>
+              <w:fldChar w:fldCharType="begin"/>
+            </w:r>
+            <w:r>
+              <w:rPr>
+                <w:noProof/>
+                <w:webHidden/>
+              </w:rPr>
+              <w:instrText xml:space="preserve"> PAGEREF _Toc59016597 \h </w:instrText>
+            </w:r>
+            <w:r>
+              <w:rPr>
+                <w:noProof/>
+                <w:webHidden/>
+              </w:rPr>
+            </w:r>
+            <w:r>
+              <w:rPr>
+                <w:noProof/>
+                <w:webHidden/>
+              </w:rPr>
+              <w:fldChar w:fldCharType="separate"/>
+            </w:r>
+            <w:r>
+              <w:rPr>
+                <w:noProof/>
+                <w:webHidden/>
+              </w:rPr>
+              <w:t>4</w:t>
+            </w:r>
+            <w:r>
+              <w:rPr>
+                <w:noProof/>
+                <w:webHidden/>
+              </w:rPr>
+              <w:fldChar w:fldCharType="end"/>
+            </w:r>
+          </w:hyperlink>
+        </w:p>
+        <w:p>
+          <w:pPr>
+            <w:pStyle w:val="TDC1"/>
+            <w:tabs>
+              <w:tab w:val="right" w:leader="dot" w:pos="8494"/>
+            </w:tabs>
+            <w:rPr>
+              <w:rFonts w:cstheme="minorBidi"/>
+              <w:noProof/>
+            </w:rPr>
+          </w:pPr>
+          <w:hyperlink w:anchor="_Toc59016598" w:history="1">
+            <w:r>
+              <w:rPr>
+                <w:rStyle w:val="Hipervnculo"/>
+                <w:noProof/>
+              </w:rPr>
+              <w:t>Caracteres y propiedades</w:t>
+            </w:r>
+            <w:r>
+              <w:rPr>
+                <w:noProof/>
+                <w:webHidden/>
+              </w:rPr>
+              <w:tab/>
+            </w:r>
+            <w:r>
+              <w:rPr>
+                <w:noProof/>
+                <w:webHidden/>
+              </w:rPr>
+              <w:fldChar w:fldCharType="begin"/>
+            </w:r>
+            <w:r>
+              <w:rPr>
+                <w:noProof/>
+                <w:webHidden/>
+              </w:rPr>
+              <w:instrText xml:space="preserve"> PAGEREF _Toc59016598 \h </w:instrText>
+            </w:r>
+            <w:r>
+              <w:rPr>
+                <w:noProof/>
+                <w:webHidden/>
+              </w:rPr>
+            </w:r>
+            <w:r>
+              <w:rPr>
+                <w:noProof/>
+                <w:webHidden/>
+              </w:rPr>
+              <w:fldChar w:fldCharType="separate"/>
+            </w:r>
+            <w:r>
+              <w:rPr>
+                <w:noProof/>
+                <w:webHidden/>
+              </w:rPr>
+              <w:t>4</w:t>
+            </w:r>
+            <w:r>
+              <w:rPr>
+                <w:noProof/>
+                <w:webHidden/>
+              </w:rPr>
+              <w:fldChar w:fldCharType="end"/>
+            </w:r>
+          </w:hyperlink>
+        </w:p>
+        <w:p>
+          <w:pPr>
+            <w:pStyle w:val="TDC1"/>
+            <w:tabs>
+              <w:tab w:val="right" w:leader="dot" w:pos="8494"/>
+            </w:tabs>
+            <w:rPr>
+              <w:rFonts w:cstheme="minorBidi"/>
+              <w:noProof/>
+            </w:rPr>
+          </w:pPr>
+          <w:hyperlink w:anchor="_Toc59016599" w:history="1">
+            <w:r>
+              <w:rPr>
+                <w:rStyle w:val="Hipervnculo"/>
+                <w:noProof/>
+              </w:rPr>
+              <w:t>Creando contenido</w:t>
+            </w:r>
+            <w:r>
+              <w:rPr>
+                <w:noProof/>
+                <w:webHidden/>
+              </w:rPr>
+              <w:tab/>
+            </w:r>
+            <w:r>
+              <w:rPr>
+                <w:noProof/>
+                <w:webHidden/>
+              </w:rPr>
+              <w:fldChar w:fldCharType="begin"/>
+            </w:r>
+            <w:r>
+              <w:rPr>
+                <w:noProof/>
+                <w:webHidden/>
+              </w:rPr>
+              <w:instrText xml:space="preserve"> PAGEREF _Toc59016599 \h </w:instrText>
+            </w:r>
+            <w:r>
+              <w:rPr>
+                <w:noProof/>
+                <w:webHidden/>
+              </w:rPr>
+            </w:r>
+            <w:r>
+              <w:rPr>
+                <w:noProof/>
+                <w:webHidden/>
+              </w:rPr>
+              <w:fldChar w:fldCharType="separate"/>
+            </w:r>
+            <w:r>
+              <w:rPr>
+                <w:noProof/>
+                <w:webHidden/>
+              </w:rPr>
+              <w:t>5</w:t>
+            </w:r>
+            <w:r>
+              <w:rPr>
+                <w:noProof/>
+                <w:webHidden/>
+              </w:rPr>
+              <w:fldChar w:fldCharType="end"/>
+            </w:r>
+          </w:hyperlink>
+        </w:p>
+        <w:p>
+          <w:pPr>
+            <w:pStyle w:val="TDC2"/>
+            <w:tabs>
+              <w:tab w:val="right" w:leader="dot" w:pos="8494"/>
+            </w:tabs>
+            <w:rPr>
+              <w:rFonts w:cstheme="minorBidi"/>
+              <w:noProof/>
+            </w:rPr>
+          </w:pPr>
+          <w:hyperlink w:anchor="_Toc59016600" w:history="1">
+            <w:r>
+              <w:rPr>
+                <w:rStyle w:val="Hipervnculo"/>
+                <w:noProof/>
+              </w:rPr>
+              <w:t>Textos y párrafos</w:t>
+            </w:r>
+            <w:r>
+              <w:rPr>
+                <w:noProof/>
+                <w:webHidden/>
+              </w:rPr>
+              <w:tab/>
+            </w:r>
+            <w:r>
+              <w:rPr>
+                <w:noProof/>
+                <w:webHidden/>
+              </w:rPr>
+              <w:fldChar w:fldCharType="begin"/>
+            </w:r>
+            <w:r>
+              <w:rPr>
+                <w:noProof/>
+                <w:webHidden/>
+              </w:rPr>
+              <w:instrText xml:space="preserve"> PAGEREF _Toc59016600 \h </w:instrText>
+            </w:r>
+            <w:r>
+              <w:rPr>
+                <w:noProof/>
+                <w:webHidden/>
+              </w:rPr>
+            </w:r>
+            <w:r>
+              <w:rPr>
+                <w:noProof/>
+                <w:webHidden/>
+              </w:rPr>
+              <w:fldChar w:fldCharType="separate"/>
+            </w:r>
+            <w:r>
+              <w:rPr>
+                <w:noProof/>
+                <w:webHidden/>
+              </w:rPr>
+              <w:t>5</w:t>
+            </w:r>
+            <w:r>
+              <w:rPr>
+                <w:noProof/>
+                <w:webHidden/>
+              </w:rPr>
+              <w:fldChar w:fldCharType="end"/>
+            </w:r>
+          </w:hyperlink>
+        </w:p>
+        <w:p>
+          <w:pPr>
+            <w:pStyle w:val="TDC2"/>
+            <w:tabs>
+              <w:tab w:val="right" w:leader="dot" w:pos="8494"/>
+            </w:tabs>
+            <w:rPr>
+              <w:rFonts w:cstheme="minorBidi"/>
+              <w:noProof/>
+            </w:rPr>
+          </w:pPr>
+          <w:hyperlink w:anchor="_Toc59016601" w:history="1">
+            <w:r>
+              <w:rPr>
+                <w:rStyle w:val="Hipervnculo"/>
+                <w:noProof/>
+              </w:rPr>
+              <w:t>Organizar texto</w:t>
+            </w:r>
+            <w:r>
+              <w:rPr>
+                <w:noProof/>
+                <w:webHidden/>
+              </w:rPr>
+              <w:tab/>
+            </w:r>
+            <w:r>
+              <w:rPr>
+                <w:noProof/>
+                <w:webHidden/>
+              </w:rPr>
+              <w:fldChar w:fldCharType="begin"/>
+            </w:r>
+            <w:r>
+              <w:rPr>
+                <w:noProof/>
+                <w:webHidden/>
+              </w:rPr>
+              <w:instrText xml:space="preserve"> PAGEREF _Toc59016601 \h </w:instrText>
+            </w:r>
+            <w:r>
+              <w:rPr>
+                <w:noProof/>
+                <w:webHidden/>
+              </w:rPr>
+            </w:r>
+            <w:r>
+              <w:rPr>
+                <w:noProof/>
+                <w:webHidden/>
+              </w:rPr>
+              <w:fldChar w:fldCharType="separate"/>
+            </w:r>
+            <w:r>
+              <w:rPr>
+                <w:noProof/>
+                <w:webHidden/>
+              </w:rPr>
+              <w:t>5</w:t>
+            </w:r>
+            <w:r>
+              <w:rPr>
+                <w:noProof/>
+                <w:webHidden/>
+              </w:rPr>
+              <w:fldChar w:fldCharType="end"/>
+            </w:r>
+          </w:hyperlink>
+        </w:p>
+        <w:p>
+          <w:pPr>
+            <w:pStyle w:val="TDC1"/>
+            <w:tabs>
+              <w:tab w:val="right" w:leader="dot" w:pos="8494"/>
+            </w:tabs>
+            <w:rPr>
+              <w:rFonts w:cstheme="minorBidi"/>
+              <w:noProof/>
+            </w:rPr>
+          </w:pPr>
+          <w:hyperlink w:anchor="_Toc59016602" w:history="1">
+            <w:r>
+              <w:rPr>
+                <w:rStyle w:val="Hipervnculo"/>
+                <w:noProof/>
+              </w:rPr>
+              <w:t>Tablas</w:t>
+            </w:r>
+            <w:r>
+              <w:rPr>
+                <w:noProof/>
+                <w:webHidden/>
+              </w:rPr>
+              <w:tab/>
+            </w:r>
+            <w:r>
+              <w:rPr>
+                <w:noProof/>
+                <w:webHidden/>
+              </w:rPr>
+              <w:fldChar w:fldCharType="begin"/>
+            </w:r>
+            <w:r>
+              <w:rPr>
+                <w:noProof/>
+                <w:webHidden/>
+              </w:rPr>
+              <w:instrText xml:space="preserve"> PAGEREF _Toc59016602 \h </w:instrText>
+            </w:r>
+            <w:r>
+              <w:rPr>
+                <w:noProof/>
+                <w:webHidden/>
+              </w:rPr>
+            </w:r>
+            <w:r>
+              <w:rPr>
+                <w:noProof/>
+                <w:webHidden/>
+              </w:rPr>
+              <w:fldChar w:fldCharType="separate"/>
+            </w:r>
+            <w:r>
+              <w:rPr>
+                <w:noProof/>
+                <w:webHidden/>
+              </w:rPr>
+              <w:t>5</w:t>
+            </w:r>
+            <w:r>
+              <w:rPr>
+                <w:noProof/>
+                <w:webHidden/>
+              </w:rPr>
+              <w:fldChar w:fldCharType="end"/>
+            </w:r>
+          </w:hyperlink>
+        </w:p>
+        <w:p>
+          <w:pPr>
+            <w:pStyle w:val="TDC2"/>
+            <w:tabs>
+              <w:tab w:val="right" w:leader="dot" w:pos="8494"/>
+            </w:tabs>
+            <w:rPr>
+              <w:rFonts w:cstheme="minorBidi"/>
+              <w:noProof/>
+            </w:rPr>
+          </w:pPr>
+          <w:hyperlink w:anchor="_Toc59016603" w:history="1">
+            <w:r>
+              <w:rPr>
+                <w:rStyle w:val="Hipervnculo"/>
+                <w:noProof/>
+              </w:rPr>
+              <w:t>Tabla simple</w:t>
+            </w:r>
+            <w:r>
+              <w:rPr>
+                <w:noProof/>
+                <w:webHidden/>
+              </w:rPr>
+              <w:tab/>
+            </w:r>
+            <w:r>
+              <w:rPr>
+                <w:noProof/>
+                <w:webHidden/>
+              </w:rPr>
+              <w:fldChar w:fldCharType="begin"/>
+            </w:r>
+            <w:r>
+              <w:rPr>
+                <w:noProof/>
+                <w:webHidden/>
+              </w:rPr>
+              <w:instrText xml:space="preserve"> PAGEREF _Toc59016603 \h </w:instrText>
+            </w:r>
+            <w:r>
+              <w:rPr>
+                <w:noProof/>
+                <w:webHidden/>
+              </w:rPr>
+            </w:r>
+            <w:r>
+              <w:rPr>
+                <w:noProof/>
+                <w:webHidden/>
+              </w:rPr>
+              <w:fldChar w:fldCharType="separate"/>
+            </w:r>
+            <w:r>
+              <w:rPr>
+                <w:noProof/>
+                <w:webHidden/>
+              </w:rPr>
+              <w:t>6</w:t>
+            </w:r>
+            <w:r>
+              <w:rPr>
+                <w:noProof/>
+                <w:webHidden/>
+              </w:rPr>
+              <w:fldChar w:fldCharType="end"/>
+            </w:r>
+          </w:hyperlink>
+        </w:p>
+        <w:p>
+          <w:pPr>
+            <w:pStyle w:val="TDC2"/>
+            <w:tabs>
+              <w:tab w:val="right" w:leader="dot" w:pos="8494"/>
+            </w:tabs>
+            <w:rPr>
+              <w:rFonts w:cstheme="minorBidi"/>
+              <w:noProof/>
+            </w:rPr>
+          </w:pPr>
+          <w:hyperlink w:anchor="_Toc59016604" w:history="1">
+            <w:r>
+              <w:rPr>
+                <w:rStyle w:val="Hipervnculo"/>
+                <w:noProof/>
+              </w:rPr>
+              <w:t>Tablas avanzadas</w:t>
+            </w:r>
+            <w:r>
+              <w:rPr>
+                <w:noProof/>
+                <w:webHidden/>
+              </w:rPr>
+              <w:tab/>
+            </w:r>
+            <w:r>
+              <w:rPr>
+                <w:noProof/>
+                <w:webHidden/>
+              </w:rPr>
+              <w:fldChar w:fldCharType="begin"/>
+            </w:r>
+            <w:r>
+              <w:rPr>
+                <w:noProof/>
+                <w:webHidden/>
+              </w:rPr>
+              <w:instrText xml:space="preserve"> PAGEREF _Toc59016604 \h </w:instrText>
+            </w:r>
+            <w:r>
+              <w:rPr>
+                <w:noProof/>
+                <w:webHidden/>
+              </w:rPr>
+            </w:r>
+            <w:r>
+              <w:rPr>
+                <w:noProof/>
+                <w:webHidden/>
+              </w:rPr>
+              <w:fldChar w:fldCharType="separate"/>
+            </w:r>
+            <w:r>
+              <w:rPr>
+                <w:noProof/>
+                <w:webHidden/>
+              </w:rPr>
+              <w:t>6</w:t>
             </w:r>
             <w:r>
               <w:rPr>
@@ -223,7 +844,10 @@
     <w:p/>
     <w:p/>
     <w:p/>
-    <w:p/>
+    <w:p>
+      <w:bookmarkStart w:id="0" w:name="_GoBack"/>
+      <w:bookmarkEnd w:id="0"/>
+    </w:p>
     <w:p/>
     <w:p/>
     <w:p/>
@@ -248,15 +872,11 @@
       <w:pPr>
         <w:pStyle w:val="Ttulo1"/>
       </w:pPr>
-      <w:bookmarkStart w:id="0" w:name="_Toc58918134"/>
-      <w:r>
-        <w:lastRenderedPageBreak/>
-        <w:t xml:space="preserve">Conceptos </w:t>
-      </w:r>
-      <w:bookmarkEnd w:id="0"/>
-      <w:r>
-        <w:t>básicos</w:t>
-      </w:r>
+      <w:bookmarkStart w:id="1" w:name="_Toc59016595"/>
+      <w:r>
+        <w:t>Conceptos básicos</w:t>
+      </w:r>
+      <w:bookmarkEnd w:id="1"/>
     </w:p>
     <w:p/>
     <w:p>
@@ -441,6 +1061,7 @@
         </w:numPr>
       </w:pPr>
       <w:r>
+        <w:lastRenderedPageBreak/>
         <w:t xml:space="preserve">&lt;h1&gt;-&lt;h6&gt;: </w:t>
       </w:r>
       <w:r>
@@ -530,9 +1151,11 @@
       <w:pPr>
         <w:pStyle w:val="Ttulo1"/>
       </w:pPr>
+      <w:bookmarkStart w:id="2" w:name="_Toc59016596"/>
       <w:r>
         <w:t>Atributos de carácter general</w:t>
       </w:r>
+      <w:bookmarkEnd w:id="2"/>
     </w:p>
     <w:p/>
     <w:p>
@@ -593,9 +1216,11 @@
       <w:pPr>
         <w:pStyle w:val="Ttulo1"/>
       </w:pPr>
+      <w:bookmarkStart w:id="3" w:name="_Toc59016597"/>
       <w:r>
         <w:t>Style. Propiedades.</w:t>
       </w:r>
+      <w:bookmarkEnd w:id="3"/>
     </w:p>
     <w:p/>
     <w:p>
@@ -689,9 +1314,11 @@
       <w:pPr>
         <w:pStyle w:val="Ttulo1"/>
       </w:pPr>
+      <w:bookmarkStart w:id="4" w:name="_Toc59016598"/>
       <w:r>
         <w:t>Caracteres y propiedades</w:t>
       </w:r>
+      <w:bookmarkEnd w:id="4"/>
     </w:p>
     <w:p/>
     <w:p>
@@ -741,12 +1368,14 @@
     <w:p/>
     <w:p>
       <w:r>
+        <w:lastRenderedPageBreak/>
         <w:t>Para los caracteres como las tildes o las eñes, se usan un código especifico.</w:t>
       </w:r>
     </w:p>
     <w:p>
       <w:pPr>
         <w:rPr>
+          <w:rStyle w:val="Hipervnculo"/>
           <w:lang w:val="en-US"/>
         </w:rPr>
       </w:pPr>
@@ -765,8 +1394,389 @@
           <w:t>https://disenowebakus.net/domine-html-y-dhtml-secuencias-especiales.php</w:t>
         </w:r>
       </w:hyperlink>
-      <w:bookmarkStart w:id="1" w:name="_GoBack"/>
-      <w:bookmarkEnd w:id="1"/>
+    </w:p>
+    <w:p>
+      <w:pPr>
+        <w:rPr>
+          <w:rStyle w:val="Hipervnculo"/>
+          <w:lang w:val="en-US"/>
+        </w:rPr>
+      </w:pPr>
+    </w:p>
+    <w:p>
+      <w:pPr>
+        <w:rPr>
+          <w:rStyle w:val="Hipervnculo"/>
+        </w:rPr>
+      </w:pPr>
+      <w:r>
+        <w:t xml:space="preserve">Para el signo de euro usaremos </w:t>
+      </w:r>
+      <w:r>
+        <w:t>&amp;</w:t>
+      </w:r>
+      <w:r>
+        <w:rPr>
+          <w:rFonts w:ascii="Helvetica" w:hAnsi="Helvetica" w:cs="Helvetica"/>
+          <w:color w:val="333333"/>
+          <w:sz w:val="21"/>
+          <w:szCs w:val="21"/>
+          <w:shd w:val="clear" w:color="auto" w:fill="FFFFFF"/>
+        </w:rPr>
+        <w:t>euro;</w:t>
+      </w:r>
+    </w:p>
+    <w:p>
+      <w:pPr>
+        <w:rPr>
+          <w:rStyle w:val="Hipervnculo"/>
+        </w:rPr>
+      </w:pPr>
+    </w:p>
+    <w:p>
+      <w:pPr>
+        <w:pStyle w:val="Ttulo1"/>
+      </w:pPr>
+      <w:bookmarkStart w:id="5" w:name="_Toc59016599"/>
+      <w:r>
+        <w:t>Creando contenido</w:t>
+      </w:r>
+      <w:bookmarkEnd w:id="5"/>
+    </w:p>
+    <w:p/>
+    <w:p>
+      <w:pPr>
+        <w:pStyle w:val="Ttulo2"/>
+      </w:pPr>
+      <w:bookmarkStart w:id="6" w:name="_Toc59016600"/>
+      <w:r>
+        <w:t>Textos y párrafos</w:t>
+      </w:r>
+      <w:bookmarkEnd w:id="6"/>
+    </w:p>
+    <w:p/>
+    <w:p>
+      <w:r>
+        <w:t xml:space="preserve">La etiqueta </w:t>
+      </w:r>
+      <w:r>
+        <w:t>más</w:t>
+      </w:r>
+      <w:r>
+        <w:t xml:space="preserve"> utilizada a la hora de introducir grandes textos es &lt;p&gt;. Cualquier párrafo que se encuentre dentro de esta etiqueta será tratado como un bloque de texto que ocupara todo el ancho de la página. Esta etiqueta no tiene ningún atributo propio, únicamente </w:t>
+      </w:r>
+      <w:r>
+        <w:t>soporta los atributos de carácter general, entre ellos el atributo style, con el que podremos asignarle estilos CSS para alinear el texto de la forma que queramos.</w:t>
+      </w:r>
+    </w:p>
+    <w:p/>
+    <w:p>
+      <w:pPr>
+        <w:pStyle w:val="Ttulo2"/>
+      </w:pPr>
+      <w:bookmarkStart w:id="7" w:name="_Toc59016601"/>
+      <w:r>
+        <w:t>Organizar texto</w:t>
+      </w:r>
+      <w:bookmarkEnd w:id="7"/>
+    </w:p>
+    <w:p/>
+    <w:p>
+      <w:r>
+        <w:t>A parte de las etiquetas ya vistas como &lt;strong&gt; y &lt;em&gt;, podemos ver otras:</w:t>
+      </w:r>
+    </w:p>
+    <w:p>
+      <w:pPr>
+        <w:pStyle w:val="Prrafodelista"/>
+        <w:numPr>
+          <w:ilvl w:val="0"/>
+          <w:numId w:val="8"/>
+        </w:numPr>
+      </w:pPr>
+      <w:r>
+        <w:t xml:space="preserve">&lt;dfn&gt;: </w:t>
+      </w:r>
+      <w:r>
+        <w:t>Etiqueta empleada para proporcionar al usuario información acerca del significado de alguna frase o palabra.</w:t>
+      </w:r>
+    </w:p>
+    <w:p>
+      <w:pPr>
+        <w:pStyle w:val="Prrafodelista"/>
+        <w:numPr>
+          <w:ilvl w:val="0"/>
+          <w:numId w:val="8"/>
+        </w:numPr>
+      </w:pPr>
+      <w:r>
+        <w:t>&lt;cite&gt; y &lt;blockquote&gt;: Son dos etiquet</w:t>
+      </w:r>
+      <w:r>
+        <w:t>as que suelen ir juntas. Se usan para mostrar de forma elegante una cita junto con el autor de esa cita. &lt;cite&gt; se encarga de recoger el autor y &lt;blockquote&gt; la cita del autor.</w:t>
+      </w:r>
+    </w:p>
+    <w:p>
+      <w:pPr>
+        <w:pStyle w:val="Prrafodelista"/>
+        <w:numPr>
+          <w:ilvl w:val="0"/>
+          <w:numId w:val="8"/>
+        </w:numPr>
+      </w:pPr>
+      <w:r>
+        <w:t>&lt;acronym&gt; y &lt;abbr&gt;: El uso es prácticamente el mismo, solo cambia la manera de mostrarlo en el navegador web con mas elegancia.</w:t>
+      </w:r>
+    </w:p>
+    <w:p/>
+    <w:p>
+      <w:pPr>
+        <w:pStyle w:val="Ttulo1"/>
+      </w:pPr>
+      <w:bookmarkStart w:id="8" w:name="_Toc59016602"/>
+      <w:r>
+        <w:t>Tablas</w:t>
+      </w:r>
+      <w:bookmarkEnd w:id="8"/>
+    </w:p>
+    <w:p/>
+    <w:p>
+      <w:r>
+        <w:t>Las tablas son la mejor forma de representar datos tabulados. Es la típica información que se podría presentar por ejemplo en una hoja de cálculo. Estas tablas disponen de filas, columnas y cabeceras para la representación de los datos.</w:t>
+      </w:r>
+    </w:p>
+    <w:p/>
+    <w:p/>
+    <w:p/>
+    <w:p/>
+    <w:p/>
+    <w:p/>
+    <w:p/>
+    <w:p>
+      <w:pPr>
+        <w:pStyle w:val="Ttulo2"/>
+      </w:pPr>
+      <w:bookmarkStart w:id="9" w:name="_Toc59016603"/>
+      <w:r>
+        <w:t>Tabla simple</w:t>
+      </w:r>
+      <w:bookmarkEnd w:id="9"/>
+    </w:p>
+    <w:p/>
+    <w:p>
+      <w:r>
+        <w:t xml:space="preserve">Para empezar, una tabla con una estructura </w:t>
+      </w:r>
+      <w:r>
+        <w:t>simple</w:t>
+      </w:r>
+      <w:r>
+        <w:t xml:space="preserve"> lleva los atributos con algunas propiedades mas básicas. Las que nos ayudan a la estructuración de una tabla son:</w:t>
+      </w:r>
+    </w:p>
+    <w:p>
+      <w:pPr>
+        <w:pStyle w:val="Prrafodelista"/>
+        <w:numPr>
+          <w:ilvl w:val="0"/>
+          <w:numId w:val="9"/>
+        </w:numPr>
+      </w:pPr>
+      <w:r>
+        <w:t xml:space="preserve">&lt;table&gt;: </w:t>
+      </w:r>
+      <w:r>
+        <w:t>Es la etiqueta que define la estructura principal de una tabla, es el elemento que engloba a cada una de las filas o columnas. Sus propiedades son:</w:t>
+      </w:r>
+    </w:p>
+    <w:p>
+      <w:pPr>
+        <w:pStyle w:val="Prrafodelista"/>
+        <w:numPr>
+          <w:ilvl w:val="1"/>
+          <w:numId w:val="9"/>
+        </w:numPr>
+      </w:pPr>
+      <w:r>
+        <w:t xml:space="preserve">Border: Es un numero entero que define el grosor del borde de la página, cuanto mayor sea el número, más grande es el grosor de la línea. </w:t>
+      </w:r>
+    </w:p>
+    <w:p>
+      <w:pPr>
+        <w:pStyle w:val="Prrafodelista"/>
+        <w:numPr>
+          <w:ilvl w:val="1"/>
+          <w:numId w:val="9"/>
+        </w:numPr>
+      </w:pPr>
+      <w:r>
+        <w:t>Cellpadding: Define en pixeles la separación interna de cada celda con respecto a su contenido.</w:t>
+      </w:r>
+    </w:p>
+    <w:p>
+      <w:pPr>
+        <w:pStyle w:val="Prrafodelista"/>
+        <w:numPr>
+          <w:ilvl w:val="1"/>
+          <w:numId w:val="9"/>
+        </w:numPr>
+      </w:pPr>
+      <w:r>
+        <w:t>Cellspacing: Define en pixeles el espacio entre celdas.</w:t>
+      </w:r>
+    </w:p>
+    <w:p>
+      <w:pPr>
+        <w:pStyle w:val="Prrafodelista"/>
+        <w:numPr>
+          <w:ilvl w:val="1"/>
+          <w:numId w:val="9"/>
+        </w:numPr>
+      </w:pPr>
+      <w:r>
+        <w:t>Summary: Atributo donde se describe el contenido de la tabla, es un atributo que solamente tiene efecto en aquellos navegadores accesibles que usen sintetizadores de voz.</w:t>
+      </w:r>
+    </w:p>
+    <w:p>
+      <w:pPr>
+        <w:pStyle w:val="Prrafodelista"/>
+        <w:numPr>
+          <w:ilvl w:val="1"/>
+          <w:numId w:val="9"/>
+        </w:numPr>
+      </w:pPr>
+      <w:r>
+        <w:t>Width: Especifica en porcentaje o en pixeles el ancho de tabla.</w:t>
+      </w:r>
+    </w:p>
+    <w:p>
+      <w:pPr>
+        <w:pStyle w:val="Prrafodelista"/>
+        <w:numPr>
+          <w:ilvl w:val="0"/>
+          <w:numId w:val="9"/>
+        </w:numPr>
+      </w:pPr>
+      <w:r>
+        <w:t>&lt;tr&gt;: Etiqueta definida dentro de &lt;table&gt; y que representa una fila de la tabla.</w:t>
+      </w:r>
+    </w:p>
+    <w:p>
+      <w:pPr>
+        <w:pStyle w:val="Prrafodelista"/>
+        <w:numPr>
+          <w:ilvl w:val="0"/>
+          <w:numId w:val="9"/>
+        </w:numPr>
+      </w:pPr>
+      <w:r>
+        <w:t>&lt;td&gt;: Es una etiqueta que se declara dentro de &lt;tr&gt; y representa columnas de la fila que lo contiene.</w:t>
+      </w:r>
+      <w:r>
+        <w:t xml:space="preserve"> Sus atributos son:</w:t>
+      </w:r>
+    </w:p>
+    <w:p>
+      <w:pPr>
+        <w:pStyle w:val="Prrafodelista"/>
+        <w:numPr>
+          <w:ilvl w:val="1"/>
+          <w:numId w:val="9"/>
+        </w:numPr>
+      </w:pPr>
+      <w:r>
+        <w:t>Colspan: Numero entero que determina el número de columnas que ocupa nuestra celda.</w:t>
+      </w:r>
+    </w:p>
+    <w:p>
+      <w:pPr>
+        <w:pStyle w:val="Prrafodelista"/>
+        <w:numPr>
+          <w:ilvl w:val="1"/>
+          <w:numId w:val="9"/>
+        </w:numPr>
+      </w:pPr>
+      <w:r>
+        <w:t>Rowspan: Numero entero que representa el numero de filas que ocupa nuestra celda.</w:t>
+      </w:r>
+    </w:p>
+    <w:p>
+      <w:pPr>
+        <w:pStyle w:val="Prrafodelista"/>
+        <w:numPr>
+          <w:ilvl w:val="0"/>
+          <w:numId w:val="9"/>
+        </w:numPr>
+      </w:pPr>
+      <w:r>
+        <w:t>&lt;th&gt;: Viene a sustituir la etiqueta &lt;td&gt; en el momento que representa las cabeceras de una fila o de una columna.</w:t>
+      </w:r>
+    </w:p>
+    <w:p>
+      <w:pPr>
+        <w:pStyle w:val="Prrafodelista"/>
+        <w:numPr>
+          <w:ilvl w:val="0"/>
+          <w:numId w:val="9"/>
+        </w:numPr>
+      </w:pPr>
+      <w:r>
+        <w:t>&lt;caption&gt;: El contenido de esta etiqueta representa el titulo o encabezado de la tabla, debe insertarse inmediatamente después de la etiqueta &lt;table&gt;.</w:t>
+      </w:r>
+    </w:p>
+    <w:p/>
+    <w:p>
+      <w:pPr>
+        <w:pStyle w:val="Ttulo2"/>
+      </w:pPr>
+      <w:bookmarkStart w:id="10" w:name="_Toc59016604"/>
+      <w:r>
+        <w:t>Tablas avanzadas</w:t>
+      </w:r>
+      <w:bookmarkEnd w:id="10"/>
+    </w:p>
+    <w:p/>
+    <w:p>
+      <w:r>
+        <w:t>A veces, es necesario representar información mas detalla, de una forma más organizada, tratando cabecera, cuerpo y pie de tabla. Este tipo de tablas, además de recoger la información de una forma más eficiente, también supone una mayor facilidad a la hora de aplicar las hojas de estilos al tener muy bien diferenciados en el código las tres partes que conforman una tabla en HTML. Las tres etiquetas son:</w:t>
+      </w:r>
+    </w:p>
+    <w:p>
+      <w:pPr>
+        <w:pStyle w:val="Prrafodelista"/>
+        <w:numPr>
+          <w:ilvl w:val="0"/>
+          <w:numId w:val="9"/>
+        </w:numPr>
+      </w:pPr>
+      <w:r>
+        <w:t>&lt;thead&gt;: Etiqueta donde se declara y se define las celdas que representan la cabecera de la tabla y de cada celda. Debe ir justo después de la etiqueta &lt;table&gt;.</w:t>
+      </w:r>
+    </w:p>
+    <w:p>
+      <w:pPr>
+        <w:pStyle w:val="Prrafodelista"/>
+        <w:numPr>
+          <w:ilvl w:val="0"/>
+          <w:numId w:val="9"/>
+        </w:numPr>
+      </w:pPr>
+      <w:r>
+        <w:t xml:space="preserve">&lt;tfoot&gt;: Etiqueta que define el pie de la tabla. </w:t>
+      </w:r>
+    </w:p>
+    <w:p>
+      <w:pPr>
+        <w:pStyle w:val="Prrafodelista"/>
+        <w:numPr>
+          <w:ilvl w:val="0"/>
+          <w:numId w:val="9"/>
+        </w:numPr>
+      </w:pPr>
+      <w:r>
+        <w:lastRenderedPageBreak/>
+        <w:t>&lt;tbody&gt;: Es la etiqueta donde se define el cuerpo de la tabla.</w:t>
+      </w:r>
     </w:p>
     <w:sectPr>
       <w:headerReference w:type="default" r:id="rId10"/>
@@ -1337,6 +2347,119 @@
     </w:lvl>
   </w:abstractNum>
   <w:abstractNum w:abstractNumId="2" w15:restartNumberingAfterBreak="0">
+    <w:nsid w:val="13C4748A"/>
+    <w:multiLevelType w:val="hybridMultilevel"/>
+    <w:tmpl w:val="3AA09EF0"/>
+    <w:lvl w:ilvl="0" w:tplc="0C0A0001">
+      <w:start w:val="1"/>
+      <w:numFmt w:val="bullet"/>
+      <w:lvlText w:val=""/>
+      <w:lvlJc w:val="left"/>
+      <w:pPr>
+        <w:ind w:left="720" w:hanging="360"/>
+      </w:pPr>
+      <w:rPr>
+        <w:rFonts w:ascii="Symbol" w:hAnsi="Symbol" w:hint="default"/>
+      </w:rPr>
+    </w:lvl>
+    <w:lvl w:ilvl="1" w:tplc="0C0A0003" w:tentative="1">
+      <w:start w:val="1"/>
+      <w:numFmt w:val="bullet"/>
+      <w:lvlText w:val="o"/>
+      <w:lvlJc w:val="left"/>
+      <w:pPr>
+        <w:ind w:left="1440" w:hanging="360"/>
+      </w:pPr>
+      <w:rPr>
+        <w:rFonts w:ascii="Courier New" w:hAnsi="Courier New" w:cs="Courier New" w:hint="default"/>
+      </w:rPr>
+    </w:lvl>
+    <w:lvl w:ilvl="2" w:tplc="0C0A0005" w:tentative="1">
+      <w:start w:val="1"/>
+      <w:numFmt w:val="bullet"/>
+      <w:lvlText w:val=""/>
+      <w:lvlJc w:val="left"/>
+      <w:pPr>
+        <w:ind w:left="2160" w:hanging="360"/>
+      </w:pPr>
+      <w:rPr>
+        <w:rFonts w:ascii="Wingdings" w:hAnsi="Wingdings" w:hint="default"/>
+      </w:rPr>
+    </w:lvl>
+    <w:lvl w:ilvl="3" w:tplc="0C0A0001" w:tentative="1">
+      <w:start w:val="1"/>
+      <w:numFmt w:val="bullet"/>
+      <w:lvlText w:val=""/>
+      <w:lvlJc w:val="left"/>
+      <w:pPr>
+        <w:ind w:left="2880" w:hanging="360"/>
+      </w:pPr>
+      <w:rPr>
+        <w:rFonts w:ascii="Symbol" w:hAnsi="Symbol" w:hint="default"/>
+      </w:rPr>
+    </w:lvl>
+    <w:lvl w:ilvl="4" w:tplc="0C0A0003" w:tentative="1">
+      <w:start w:val="1"/>
+      <w:numFmt w:val="bullet"/>
+      <w:lvlText w:val="o"/>
+      <w:lvlJc w:val="left"/>
+      <w:pPr>
+        <w:ind w:left="3600" w:hanging="360"/>
+      </w:pPr>
+      <w:rPr>
+        <w:rFonts w:ascii="Courier New" w:hAnsi="Courier New" w:cs="Courier New" w:hint="default"/>
+      </w:rPr>
+    </w:lvl>
+    <w:lvl w:ilvl="5" w:tplc="0C0A0005" w:tentative="1">
+      <w:start w:val="1"/>
+      <w:numFmt w:val="bullet"/>
+      <w:lvlText w:val=""/>
+      <w:lvlJc w:val="left"/>
+      <w:pPr>
+        <w:ind w:left="4320" w:hanging="360"/>
+      </w:pPr>
+      <w:rPr>
+        <w:rFonts w:ascii="Wingdings" w:hAnsi="Wingdings" w:hint="default"/>
+      </w:rPr>
+    </w:lvl>
+    <w:lvl w:ilvl="6" w:tplc="0C0A0001" w:tentative="1">
+      <w:start w:val="1"/>
+      <w:numFmt w:val="bullet"/>
+      <w:lvlText w:val=""/>
+      <w:lvlJc w:val="left"/>
+      <w:pPr>
+        <w:ind w:left="5040" w:hanging="360"/>
+      </w:pPr>
+      <w:rPr>
+        <w:rFonts w:ascii="Symbol" w:hAnsi="Symbol" w:hint="default"/>
+      </w:rPr>
+    </w:lvl>
+    <w:lvl w:ilvl="7" w:tplc="0C0A0003" w:tentative="1">
+      <w:start w:val="1"/>
+      <w:numFmt w:val="bullet"/>
+      <w:lvlText w:val="o"/>
+      <w:lvlJc w:val="left"/>
+      <w:pPr>
+        <w:ind w:left="5760" w:hanging="360"/>
+      </w:pPr>
+      <w:rPr>
+        <w:rFonts w:ascii="Courier New" w:hAnsi="Courier New" w:cs="Courier New" w:hint="default"/>
+      </w:rPr>
+    </w:lvl>
+    <w:lvl w:ilvl="8" w:tplc="0C0A0005" w:tentative="1">
+      <w:start w:val="1"/>
+      <w:numFmt w:val="bullet"/>
+      <w:lvlText w:val=""/>
+      <w:lvlJc w:val="left"/>
+      <w:pPr>
+        <w:ind w:left="6480" w:hanging="360"/>
+      </w:pPr>
+      <w:rPr>
+        <w:rFonts w:ascii="Wingdings" w:hAnsi="Wingdings" w:hint="default"/>
+      </w:rPr>
+    </w:lvl>
+  </w:abstractNum>
+  <w:abstractNum w:abstractNumId="3" w15:restartNumberingAfterBreak="0">
     <w:nsid w:val="1EE73DFC"/>
     <w:multiLevelType w:val="hybridMultilevel"/>
     <w:tmpl w:val="50E82862"/>
@@ -1425,7 +2548,7 @@
       </w:pPr>
     </w:lvl>
   </w:abstractNum>
-  <w:abstractNum w:abstractNumId="3" w15:restartNumberingAfterBreak="0">
+  <w:abstractNum w:abstractNumId="4" w15:restartNumberingAfterBreak="0">
     <w:nsid w:val="20C13AB7"/>
     <w:multiLevelType w:val="hybridMultilevel"/>
     <w:tmpl w:val="89783506"/>
@@ -1538,7 +2661,233 @@
       </w:rPr>
     </w:lvl>
   </w:abstractNum>
-  <w:abstractNum w:abstractNumId="4" w15:restartNumberingAfterBreak="0">
+  <w:abstractNum w:abstractNumId="5" w15:restartNumberingAfterBreak="0">
+    <w:nsid w:val="228216E6"/>
+    <w:multiLevelType w:val="hybridMultilevel"/>
+    <w:tmpl w:val="5C4AFB94"/>
+    <w:lvl w:ilvl="0" w:tplc="0C0A0003">
+      <w:start w:val="1"/>
+      <w:numFmt w:val="bullet"/>
+      <w:lvlText w:val="o"/>
+      <w:lvlJc w:val="left"/>
+      <w:pPr>
+        <w:ind w:left="1425" w:hanging="360"/>
+      </w:pPr>
+      <w:rPr>
+        <w:rFonts w:ascii="Courier New" w:hAnsi="Courier New" w:cs="Courier New" w:hint="default"/>
+      </w:rPr>
+    </w:lvl>
+    <w:lvl w:ilvl="1" w:tplc="0C0A0003" w:tentative="1">
+      <w:start w:val="1"/>
+      <w:numFmt w:val="bullet"/>
+      <w:lvlText w:val="o"/>
+      <w:lvlJc w:val="left"/>
+      <w:pPr>
+        <w:ind w:left="2145" w:hanging="360"/>
+      </w:pPr>
+      <w:rPr>
+        <w:rFonts w:ascii="Courier New" w:hAnsi="Courier New" w:cs="Courier New" w:hint="default"/>
+      </w:rPr>
+    </w:lvl>
+    <w:lvl w:ilvl="2" w:tplc="0C0A0005" w:tentative="1">
+      <w:start w:val="1"/>
+      <w:numFmt w:val="bullet"/>
+      <w:lvlText w:val=""/>
+      <w:lvlJc w:val="left"/>
+      <w:pPr>
+        <w:ind w:left="2865" w:hanging="360"/>
+      </w:pPr>
+      <w:rPr>
+        <w:rFonts w:ascii="Wingdings" w:hAnsi="Wingdings" w:hint="default"/>
+      </w:rPr>
+    </w:lvl>
+    <w:lvl w:ilvl="3" w:tplc="0C0A0001" w:tentative="1">
+      <w:start w:val="1"/>
+      <w:numFmt w:val="bullet"/>
+      <w:lvlText w:val=""/>
+      <w:lvlJc w:val="left"/>
+      <w:pPr>
+        <w:ind w:left="3585" w:hanging="360"/>
+      </w:pPr>
+      <w:rPr>
+        <w:rFonts w:ascii="Symbol" w:hAnsi="Symbol" w:hint="default"/>
+      </w:rPr>
+    </w:lvl>
+    <w:lvl w:ilvl="4" w:tplc="0C0A0003" w:tentative="1">
+      <w:start w:val="1"/>
+      <w:numFmt w:val="bullet"/>
+      <w:lvlText w:val="o"/>
+      <w:lvlJc w:val="left"/>
+      <w:pPr>
+        <w:ind w:left="4305" w:hanging="360"/>
+      </w:pPr>
+      <w:rPr>
+        <w:rFonts w:ascii="Courier New" w:hAnsi="Courier New" w:cs="Courier New" w:hint="default"/>
+      </w:rPr>
+    </w:lvl>
+    <w:lvl w:ilvl="5" w:tplc="0C0A0005" w:tentative="1">
+      <w:start w:val="1"/>
+      <w:numFmt w:val="bullet"/>
+      <w:lvlText w:val=""/>
+      <w:lvlJc w:val="left"/>
+      <w:pPr>
+        <w:ind w:left="5025" w:hanging="360"/>
+      </w:pPr>
+      <w:rPr>
+        <w:rFonts w:ascii="Wingdings" w:hAnsi="Wingdings" w:hint="default"/>
+      </w:rPr>
+    </w:lvl>
+    <w:lvl w:ilvl="6" w:tplc="0C0A0001" w:tentative="1">
+      <w:start w:val="1"/>
+      <w:numFmt w:val="bullet"/>
+      <w:lvlText w:val=""/>
+      <w:lvlJc w:val="left"/>
+      <w:pPr>
+        <w:ind w:left="5745" w:hanging="360"/>
+      </w:pPr>
+      <w:rPr>
+        <w:rFonts w:ascii="Symbol" w:hAnsi="Symbol" w:hint="default"/>
+      </w:rPr>
+    </w:lvl>
+    <w:lvl w:ilvl="7" w:tplc="0C0A0003" w:tentative="1">
+      <w:start w:val="1"/>
+      <w:numFmt w:val="bullet"/>
+      <w:lvlText w:val="o"/>
+      <w:lvlJc w:val="left"/>
+      <w:pPr>
+        <w:ind w:left="6465" w:hanging="360"/>
+      </w:pPr>
+      <w:rPr>
+        <w:rFonts w:ascii="Courier New" w:hAnsi="Courier New" w:cs="Courier New" w:hint="default"/>
+      </w:rPr>
+    </w:lvl>
+    <w:lvl w:ilvl="8" w:tplc="0C0A0005" w:tentative="1">
+      <w:start w:val="1"/>
+      <w:numFmt w:val="bullet"/>
+      <w:lvlText w:val=""/>
+      <w:lvlJc w:val="left"/>
+      <w:pPr>
+        <w:ind w:left="7185" w:hanging="360"/>
+      </w:pPr>
+      <w:rPr>
+        <w:rFonts w:ascii="Wingdings" w:hAnsi="Wingdings" w:hint="default"/>
+      </w:rPr>
+    </w:lvl>
+  </w:abstractNum>
+  <w:abstractNum w:abstractNumId="6" w15:restartNumberingAfterBreak="0">
+    <w:nsid w:val="5CD4077B"/>
+    <w:multiLevelType w:val="hybridMultilevel"/>
+    <w:tmpl w:val="A2F04338"/>
+    <w:lvl w:ilvl="0" w:tplc="0C0A0001">
+      <w:start w:val="1"/>
+      <w:numFmt w:val="bullet"/>
+      <w:lvlText w:val=""/>
+      <w:lvlJc w:val="left"/>
+      <w:pPr>
+        <w:ind w:left="1425" w:hanging="360"/>
+      </w:pPr>
+      <w:rPr>
+        <w:rFonts w:ascii="Symbol" w:hAnsi="Symbol" w:hint="default"/>
+      </w:rPr>
+    </w:lvl>
+    <w:lvl w:ilvl="1" w:tplc="0C0A0003">
+      <w:start w:val="1"/>
+      <w:numFmt w:val="bullet"/>
+      <w:lvlText w:val="o"/>
+      <w:lvlJc w:val="left"/>
+      <w:pPr>
+        <w:ind w:left="2145" w:hanging="360"/>
+      </w:pPr>
+      <w:rPr>
+        <w:rFonts w:ascii="Courier New" w:hAnsi="Courier New" w:cs="Courier New" w:hint="default"/>
+      </w:rPr>
+    </w:lvl>
+    <w:lvl w:ilvl="2" w:tplc="0C0A0005" w:tentative="1">
+      <w:start w:val="1"/>
+      <w:numFmt w:val="bullet"/>
+      <w:lvlText w:val=""/>
+      <w:lvlJc w:val="left"/>
+      <w:pPr>
+        <w:ind w:left="2865" w:hanging="360"/>
+      </w:pPr>
+      <w:rPr>
+        <w:rFonts w:ascii="Wingdings" w:hAnsi="Wingdings" w:hint="default"/>
+      </w:rPr>
+    </w:lvl>
+    <w:lvl w:ilvl="3" w:tplc="0C0A0001" w:tentative="1">
+      <w:start w:val="1"/>
+      <w:numFmt w:val="bullet"/>
+      <w:lvlText w:val=""/>
+      <w:lvlJc w:val="left"/>
+      <w:pPr>
+        <w:ind w:left="3585" w:hanging="360"/>
+      </w:pPr>
+      <w:rPr>
+        <w:rFonts w:ascii="Symbol" w:hAnsi="Symbol" w:hint="default"/>
+      </w:rPr>
+    </w:lvl>
+    <w:lvl w:ilvl="4" w:tplc="0C0A0003" w:tentative="1">
+      <w:start w:val="1"/>
+      <w:numFmt w:val="bullet"/>
+      <w:lvlText w:val="o"/>
+      <w:lvlJc w:val="left"/>
+      <w:pPr>
+        <w:ind w:left="4305" w:hanging="360"/>
+      </w:pPr>
+      <w:rPr>
+        <w:rFonts w:ascii="Courier New" w:hAnsi="Courier New" w:cs="Courier New" w:hint="default"/>
+      </w:rPr>
+    </w:lvl>
+    <w:lvl w:ilvl="5" w:tplc="0C0A0005" w:tentative="1">
+      <w:start w:val="1"/>
+      <w:numFmt w:val="bullet"/>
+      <w:lvlText w:val=""/>
+      <w:lvlJc w:val="left"/>
+      <w:pPr>
+        <w:ind w:left="5025" w:hanging="360"/>
+      </w:pPr>
+      <w:rPr>
+        <w:rFonts w:ascii="Wingdings" w:hAnsi="Wingdings" w:hint="default"/>
+      </w:rPr>
+    </w:lvl>
+    <w:lvl w:ilvl="6" w:tplc="0C0A0001" w:tentative="1">
+      <w:start w:val="1"/>
+      <w:numFmt w:val="bullet"/>
+      <w:lvlText w:val=""/>
+      <w:lvlJc w:val="left"/>
+      <w:pPr>
+        <w:ind w:left="5745" w:hanging="360"/>
+      </w:pPr>
+      <w:rPr>
+        <w:rFonts w:ascii="Symbol" w:hAnsi="Symbol" w:hint="default"/>
+      </w:rPr>
+    </w:lvl>
+    <w:lvl w:ilvl="7" w:tplc="0C0A0003" w:tentative="1">
+      <w:start w:val="1"/>
+      <w:numFmt w:val="bullet"/>
+      <w:lvlText w:val="o"/>
+      <w:lvlJc w:val="left"/>
+      <w:pPr>
+        <w:ind w:left="6465" w:hanging="360"/>
+      </w:pPr>
+      <w:rPr>
+        <w:rFonts w:ascii="Courier New" w:hAnsi="Courier New" w:cs="Courier New" w:hint="default"/>
+      </w:rPr>
+    </w:lvl>
+    <w:lvl w:ilvl="8" w:tplc="0C0A0005" w:tentative="1">
+      <w:start w:val="1"/>
+      <w:numFmt w:val="bullet"/>
+      <w:lvlText w:val=""/>
+      <w:lvlJc w:val="left"/>
+      <w:pPr>
+        <w:ind w:left="7185" w:hanging="360"/>
+      </w:pPr>
+      <w:rPr>
+        <w:rFonts w:ascii="Wingdings" w:hAnsi="Wingdings" w:hint="default"/>
+      </w:rPr>
+    </w:lvl>
+  </w:abstractNum>
+  <w:abstractNum w:abstractNumId="7" w15:restartNumberingAfterBreak="0">
     <w:nsid w:val="5EC037D4"/>
     <w:multiLevelType w:val="hybridMultilevel"/>
     <w:tmpl w:val="F6EC8684"/>
@@ -1651,7 +3000,7 @@
       </w:rPr>
     </w:lvl>
   </w:abstractNum>
-  <w:abstractNum w:abstractNumId="5" w15:restartNumberingAfterBreak="0">
+  <w:abstractNum w:abstractNumId="8" w15:restartNumberingAfterBreak="0">
     <w:nsid w:val="712A1654"/>
     <w:multiLevelType w:val="hybridMultilevel"/>
     <w:tmpl w:val="A36851D8"/>
@@ -1764,7 +3113,7 @@
       </w:rPr>
     </w:lvl>
   </w:abstractNum>
-  <w:abstractNum w:abstractNumId="6" w15:restartNumberingAfterBreak="0">
+  <w:abstractNum w:abstractNumId="9" w15:restartNumberingAfterBreak="0">
     <w:nsid w:val="7C6502E4"/>
     <w:multiLevelType w:val="hybridMultilevel"/>
     <w:tmpl w:val="220EF834"/>
@@ -1878,25 +3227,34 @@
     </w:lvl>
   </w:abstractNum>
   <w:num w:numId="1">
-    <w:abstractNumId w:val="2"/>
+    <w:abstractNumId w:val="3"/>
   </w:num>
   <w:num w:numId="2">
     <w:abstractNumId w:val="1"/>
   </w:num>
   <w:num w:numId="3">
-    <w:abstractNumId w:val="6"/>
+    <w:abstractNumId w:val="9"/>
   </w:num>
   <w:num w:numId="4">
     <w:abstractNumId w:val="0"/>
   </w:num>
   <w:num w:numId="5">
-    <w:abstractNumId w:val="5"/>
+    <w:abstractNumId w:val="8"/>
   </w:num>
   <w:num w:numId="6">
-    <w:abstractNumId w:val="3"/>
+    <w:abstractNumId w:val="4"/>
   </w:num>
   <w:num w:numId="7">
-    <w:abstractNumId w:val="4"/>
+    <w:abstractNumId w:val="7"/>
+  </w:num>
+  <w:num w:numId="8">
+    <w:abstractNumId w:val="2"/>
+  </w:num>
+  <w:num w:numId="9">
+    <w:abstractNumId w:val="6"/>
+  </w:num>
+  <w:num w:numId="10">
+    <w:abstractNumId w:val="5"/>
   </w:num>
 </w:numbering>
 </file>
@@ -2321,6 +3679,28 @@
       <w:szCs w:val="32"/>
     </w:rPr>
   </w:style>
+  <w:style w:type="paragraph" w:styleId="Ttulo2">
+    <w:name w:val="heading 2"/>
+    <w:basedOn w:val="Normal"/>
+    <w:next w:val="Normal"/>
+    <w:link w:val="Ttulo2Car"/>
+    <w:uiPriority w:val="9"/>
+    <w:unhideWhenUsed/>
+    <w:qFormat/>
+    <w:rsid w:val="003C2870"/>
+    <w:pPr>
+      <w:keepNext/>
+      <w:keepLines/>
+      <w:spacing w:before="40" w:after="0"/>
+      <w:outlineLvl w:val="1"/>
+    </w:pPr>
+    <w:rPr>
+      <w:rFonts w:asciiTheme="majorHAnsi" w:eastAsiaTheme="majorEastAsia" w:hAnsiTheme="majorHAnsi" w:cstheme="majorBidi"/>
+      <w:color w:val="2F5496" w:themeColor="accent1" w:themeShade="BF"/>
+      <w:sz w:val="26"/>
+      <w:szCs w:val="26"/>
+    </w:rPr>
+  </w:style>
   <w:style w:type="character" w:default="1" w:styleId="Fuentedeprrafopredeter">
     <w:name w:val="Default Paragraph Font"/>
     <w:uiPriority w:val="1"/>
@@ -2567,6 +3947,19 @@
         <w:insideV w:val="single" w:sz="4" w:space="0" w:color="auto"/>
       </w:tblBorders>
     </w:tblPr>
+  </w:style>
+  <w:style w:type="character" w:customStyle="1" w:styleId="Ttulo2Car">
+    <w:name w:val="Título 2 Car"/>
+    <w:basedOn w:val="Fuentedeprrafopredeter"/>
+    <w:link w:val="Ttulo2"/>
+    <w:uiPriority w:val="9"/>
+    <w:rsid w:val="003C2870"/>
+    <w:rPr>
+      <w:rFonts w:asciiTheme="majorHAnsi" w:eastAsiaTheme="majorEastAsia" w:hAnsiTheme="majorHAnsi" w:cstheme="majorBidi"/>
+      <w:color w:val="2F5496" w:themeColor="accent1" w:themeShade="BF"/>
+      <w:sz w:val="26"/>
+      <w:szCs w:val="26"/>
+    </w:rPr>
   </w:style>
 </w:styles>
 </file>
@@ -2871,7 +4264,7 @@
 </file>
 
 <file path=customXml/itemProps1.xml><?xml version="1.0" encoding="utf-8"?>
-<ds:datastoreItem xmlns:ds="http://schemas.openxmlformats.org/officeDocument/2006/customXml" ds:itemID="{1BDF35BB-A0EC-44C0-B81F-DDF085567574}">
+<ds:datastoreItem xmlns:ds="http://schemas.openxmlformats.org/officeDocument/2006/customXml" ds:itemID="{CA925A22-49C8-43F1-B26A-D2F575ECD988}">
   <ds:schemaRefs>
     <ds:schemaRef ds:uri="http://schemas.openxmlformats.org/officeDocument/2006/bibliography"/>
   </ds:schemaRefs>

</xml_diff>